<commit_message>
MVC Module4 Assigment Submit
</commit_message>
<xml_diff>
--- a/MVC Assignment/Module 4 assignment.docx
+++ b/MVC Assignment/Module 4 assignment.docx
@@ -4116,16 +4116,7 @@
                 <w:sz w:val="23"/>
                 <w:szCs w:val="23"/>
               </w:rPr>
-              <w:t>&gt;’ use as ending point. You can write the code between them in ASPX Engine</w:t>
-            </w:r>
-            <w:r>
-              <w:rPr>
-                <w:rFonts w:ascii="Calibri" w:hAnsi="Calibri" w:cs="Calibri"/>
-                <w:color w:val="000000"/>
-                <w:sz w:val="23"/>
-                <w:szCs w:val="23"/>
-              </w:rPr>
-              <w:t>.</w:t>
+              <w:t>&gt;’ use as ending point. You can write the code between them in ASPX Engine.</w:t>
             </w:r>
           </w:p>
         </w:tc>
@@ -4389,7 +4380,7 @@
         <w:sz w:val="40"/>
         <w:szCs w:val="40"/>
       </w:rPr>
-      <w:t>2</w:t>
+      <w:t>4</w:t>
     </w:r>
     <w:r>
       <w:rPr>

</xml_diff>